<commit_message>
memberi comment revisi dimana, revisi contoh inggris bab 4
</commit_message>
<xml_diff>
--- a/10. Bab III - Nested NER dalam Bahasa Indonesia.docx
+++ b/10. Bab III - Nested NER dalam Bahasa Indonesia.docx
@@ -5493,7 +5493,13 @@
       </w:r>
       <w:proofErr w:type="spellEnd"/>
       <w:r>
-        <w:t xml:space="preserve"> ,</w:t>
+        <w:t xml:space="preserve"> </w:t>
+      </w:r>
+      <w:r>
+        <w:rPr>
+          <w:lang w:val="en-US"/>
+        </w:rPr>
+        <w:t>.</w:t>
       </w:r>
       <w:proofErr w:type="spellStart"/>
       <w:r>

</xml_diff>

<commit_message>
update revisi ga inget apa ae
</commit_message>
<xml_diff>
--- a/10. Bab III - Nested NER dalam Bahasa Indonesia.docx
+++ b/10. Bab III - Nested NER dalam Bahasa Indonesia.docx
@@ -5149,13 +5149,18 @@
       </w:r>
       <w:proofErr w:type="spellEnd"/>
       <w:r>
-        <w:t xml:space="preserve"> bentuk .</w:t>
+        <w:t xml:space="preserve"> </w:t>
+      </w:r>
+      <w:proofErr w:type="gramStart"/>
+      <w:r>
+        <w:t>bentuk .</w:t>
       </w:r>
       <w:proofErr w:type="spellStart"/>
       <w:r>
         <w:t>ann</w:t>
       </w:r>
       <w:proofErr w:type="spellEnd"/>
+      <w:proofErr w:type="gramEnd"/>
       <w:r>
         <w:t xml:space="preserve">, seperti yang pernah disebut, </w:t>
       </w:r>
@@ -8854,6 +8859,819 @@
       </w:r>
     </w:p>
     <w:p>
+      <w:pPr>
+        <w:rPr>
+          <w:lang w:val="en-US"/>
+        </w:rPr>
+      </w:pPr>
+      <w:commentRangeStart w:id="12"/>
+      <w:proofErr w:type="spellStart"/>
+      <w:r>
+        <w:t>Dataset</w:t>
+      </w:r>
+      <w:proofErr w:type="spellEnd"/>
+      <w:r>
+        <w:t xml:space="preserve"> tugas akhir ini pertama kali dibuat dalam t</w:t>
+      </w:r>
+      <w:r>
+        <w:t xml:space="preserve">ugas akhir mahasiswa </w:t>
+      </w:r>
+      <w:r>
+        <w:t>Amelinda Tjandra Dewi (214116288)</w:t>
+      </w:r>
+      <w:r>
+        <w:rPr>
+          <w:rStyle w:val="FootnoteReference"/>
+        </w:rPr>
+        <w:footnoteReference w:id="13"/>
+      </w:r>
+      <w:r>
+        <w:t xml:space="preserve"> yang juga menjelaskan mengenai isi dari </w:t>
+      </w:r>
+      <w:proofErr w:type="spellStart"/>
+      <w:r>
+        <w:t>dataset</w:t>
+      </w:r>
+      <w:proofErr w:type="spellEnd"/>
+      <w:r>
+        <w:t xml:space="preserve"> yang dibuat dan digunakan</w:t>
+      </w:r>
+      <w:r>
+        <w:t>.</w:t>
+      </w:r>
+      <w:r>
+        <w:t xml:space="preserve"> </w:t>
+      </w:r>
+      <w:r>
+        <w:t>Tugas akhir mahasiswa Amelinda menjelaskan</w:t>
+      </w:r>
+      <w:r>
+        <w:rPr>
+          <w:lang w:val="en-US"/>
+        </w:rPr>
+        <w:t xml:space="preserve"> </w:t>
+      </w:r>
+      <w:proofErr w:type="spellStart"/>
+      <w:r>
+        <w:rPr>
+          <w:lang w:val="en-US"/>
+        </w:rPr>
+        <w:t>sumber</w:t>
+      </w:r>
+      <w:proofErr w:type="spellEnd"/>
+      <w:r>
+        <w:rPr>
+          <w:lang w:val="en-US"/>
+        </w:rPr>
+        <w:t xml:space="preserve"> </w:t>
+      </w:r>
+      <w:r>
+        <w:rPr>
+          <w:lang w:val="en-US"/>
+        </w:rPr>
+        <w:t xml:space="preserve">untuk </w:t>
+      </w:r>
+      <w:r>
+        <w:rPr>
+          <w:lang w:val="en-US"/>
+        </w:rPr>
+        <w:t>dataset</w:t>
+      </w:r>
+      <w:r>
+        <w:t xml:space="preserve">, </w:t>
+      </w:r>
+      <w:r>
+        <w:t>“</w:t>
+      </w:r>
+      <w:r>
+        <w:t xml:space="preserve">Berita yang digunakan untuk keperluan pembentukan </w:t>
+      </w:r>
+      <w:proofErr w:type="spellStart"/>
+      <w:r>
+        <w:t>dataset</w:t>
+      </w:r>
+      <w:proofErr w:type="spellEnd"/>
+      <w:r>
+        <w:t xml:space="preserve"> adalah berita</w:t>
+      </w:r>
+      <w:r>
+        <w:rPr>
+          <w:lang w:val="en-US"/>
+        </w:rPr>
+        <w:t xml:space="preserve"> </w:t>
+      </w:r>
+      <w:r>
+        <w:t xml:space="preserve">dari dua buah </w:t>
+      </w:r>
+      <w:proofErr w:type="spellStart"/>
+      <w:r>
+        <w:t>website</w:t>
+      </w:r>
+      <w:proofErr w:type="spellEnd"/>
+      <w:r>
+        <w:t xml:space="preserve"> portal berita Indonesia terkenal yaitu CNN Indonesia</w:t>
+      </w:r>
+      <w:r>
+        <w:rPr>
+          <w:lang w:val="en-US"/>
+        </w:rPr>
+        <w:t xml:space="preserve"> </w:t>
+      </w:r>
+      <w:r>
+        <w:rPr>
+          <w:lang w:val="en-US"/>
+        </w:rPr>
+        <w:t xml:space="preserve">dan </w:t>
+      </w:r>
+      <w:r>
+        <w:t>Liputan 6</w:t>
+      </w:r>
+      <w:r>
+        <w:t>”</w:t>
+      </w:r>
+      <w:r>
+        <w:rPr>
+          <w:rStyle w:val="FootnoteReference"/>
+        </w:rPr>
+        <w:footnoteReference w:id="14"/>
+      </w:r>
+      <w:r>
+        <w:rPr>
+          <w:lang w:val="en-US"/>
+        </w:rPr>
+        <w:t xml:space="preserve">. </w:t>
+      </w:r>
+      <w:proofErr w:type="spellStart"/>
+      <w:r>
+        <w:rPr>
+          <w:lang w:val="en-US"/>
+        </w:rPr>
+        <w:t>Pemilihan</w:t>
+      </w:r>
+      <w:proofErr w:type="spellEnd"/>
+      <w:r>
+        <w:rPr>
+          <w:lang w:val="en-US"/>
+        </w:rPr>
+        <w:t xml:space="preserve"> domain/</w:t>
+      </w:r>
+      <w:proofErr w:type="spellStart"/>
+      <w:r>
+        <w:rPr>
+          <w:lang w:val="en-US"/>
+        </w:rPr>
+        <w:t>topik</w:t>
+      </w:r>
+      <w:proofErr w:type="spellEnd"/>
+      <w:r>
+        <w:rPr>
+          <w:lang w:val="en-US"/>
+        </w:rPr>
+        <w:t xml:space="preserve"> </w:t>
+      </w:r>
+      <w:proofErr w:type="spellStart"/>
+      <w:r>
+        <w:rPr>
+          <w:lang w:val="en-US"/>
+        </w:rPr>
+        <w:t>berita</w:t>
+      </w:r>
+      <w:proofErr w:type="spellEnd"/>
+      <w:r>
+        <w:rPr>
+          <w:lang w:val="en-US"/>
+        </w:rPr>
+        <w:t xml:space="preserve"> yang </w:t>
+      </w:r>
+      <w:proofErr w:type="spellStart"/>
+      <w:r>
+        <w:rPr>
+          <w:lang w:val="en-US"/>
+        </w:rPr>
+        <w:t>diambil</w:t>
+      </w:r>
+      <w:proofErr w:type="spellEnd"/>
+      <w:r>
+        <w:rPr>
+          <w:lang w:val="en-US"/>
+        </w:rPr>
+        <w:t xml:space="preserve"> </w:t>
+      </w:r>
+      <w:proofErr w:type="spellStart"/>
+      <w:r>
+        <w:rPr>
+          <w:lang w:val="en-US"/>
+        </w:rPr>
+        <w:t>dari</w:t>
+      </w:r>
+      <w:proofErr w:type="spellEnd"/>
+      <w:r>
+        <w:rPr>
+          <w:lang w:val="en-US"/>
+        </w:rPr>
+        <w:t xml:space="preserve"> website CNN Indonesia dan </w:t>
+      </w:r>
+      <w:proofErr w:type="spellStart"/>
+      <w:r>
+        <w:rPr>
+          <w:lang w:val="en-US"/>
+        </w:rPr>
+        <w:t>Liputan</w:t>
+      </w:r>
+      <w:proofErr w:type="spellEnd"/>
+      <w:r>
+        <w:rPr>
+          <w:lang w:val="en-US"/>
+        </w:rPr>
+        <w:t xml:space="preserve"> 6 juga </w:t>
+      </w:r>
+      <w:proofErr w:type="spellStart"/>
+      <w:r>
+        <w:rPr>
+          <w:lang w:val="en-US"/>
+        </w:rPr>
+        <w:t>telas</w:t>
+      </w:r>
+      <w:proofErr w:type="spellEnd"/>
+      <w:r>
+        <w:rPr>
+          <w:lang w:val="en-US"/>
+        </w:rPr>
+        <w:t xml:space="preserve"> </w:t>
+      </w:r>
+      <w:proofErr w:type="spellStart"/>
+      <w:r>
+        <w:rPr>
+          <w:lang w:val="en-US"/>
+        </w:rPr>
+        <w:t>dijelaskan</w:t>
+      </w:r>
+      <w:proofErr w:type="spellEnd"/>
+      <w:r>
+        <w:rPr>
+          <w:lang w:val="en-US"/>
+        </w:rPr>
+        <w:t>, “</w:t>
+      </w:r>
+      <w:proofErr w:type="spellStart"/>
+      <w:r>
+        <w:rPr>
+          <w:lang w:val="en-US"/>
+        </w:rPr>
+        <w:t>Dalam</w:t>
+      </w:r>
+      <w:proofErr w:type="spellEnd"/>
+      <w:r>
+        <w:rPr>
+          <w:lang w:val="en-US"/>
+        </w:rPr>
+        <w:t xml:space="preserve"> </w:t>
+      </w:r>
+      <w:proofErr w:type="spellStart"/>
+      <w:r>
+        <w:rPr>
+          <w:lang w:val="en-US"/>
+        </w:rPr>
+        <w:t>tugas</w:t>
+      </w:r>
+      <w:proofErr w:type="spellEnd"/>
+      <w:r>
+        <w:rPr>
+          <w:lang w:val="en-US"/>
+        </w:rPr>
+        <w:t xml:space="preserve"> </w:t>
+      </w:r>
+      <w:proofErr w:type="spellStart"/>
+      <w:r>
+        <w:rPr>
+          <w:lang w:val="en-US"/>
+        </w:rPr>
+        <w:t>akhir</w:t>
+      </w:r>
+      <w:proofErr w:type="spellEnd"/>
+      <w:r>
+        <w:rPr>
+          <w:lang w:val="en-US"/>
+        </w:rPr>
+        <w:t xml:space="preserve"> </w:t>
+      </w:r>
+      <w:proofErr w:type="spellStart"/>
+      <w:r>
+        <w:rPr>
+          <w:lang w:val="en-US"/>
+        </w:rPr>
+        <w:t>ini</w:t>
+      </w:r>
+      <w:proofErr w:type="spellEnd"/>
+      <w:r>
+        <w:rPr>
+          <w:lang w:val="en-US"/>
+        </w:rPr>
+        <w:t xml:space="preserve"> </w:t>
+      </w:r>
+      <w:proofErr w:type="spellStart"/>
+      <w:r>
+        <w:rPr>
+          <w:lang w:val="en-US"/>
+        </w:rPr>
+        <w:t>topik</w:t>
+      </w:r>
+      <w:proofErr w:type="spellEnd"/>
+      <w:r>
+        <w:rPr>
+          <w:lang w:val="en-US"/>
+        </w:rPr>
+        <w:t xml:space="preserve"> </w:t>
+      </w:r>
+      <w:proofErr w:type="spellStart"/>
+      <w:r>
+        <w:rPr>
+          <w:lang w:val="en-US"/>
+        </w:rPr>
+        <w:t>atau</w:t>
+      </w:r>
+      <w:proofErr w:type="spellEnd"/>
+      <w:r>
+        <w:rPr>
+          <w:lang w:val="en-US"/>
+        </w:rPr>
+        <w:t xml:space="preserve"> </w:t>
+      </w:r>
+      <w:proofErr w:type="spellStart"/>
+      <w:r>
+        <w:rPr>
+          <w:lang w:val="en-US"/>
+        </w:rPr>
+        <w:t>kategori</w:t>
+      </w:r>
+      <w:proofErr w:type="spellEnd"/>
+      <w:r>
+        <w:rPr>
+          <w:lang w:val="en-US"/>
+        </w:rPr>
+        <w:t xml:space="preserve"> </w:t>
+      </w:r>
+      <w:proofErr w:type="spellStart"/>
+      <w:r>
+        <w:rPr>
+          <w:lang w:val="en-US"/>
+        </w:rPr>
+        <w:t>berita</w:t>
+      </w:r>
+      <w:proofErr w:type="spellEnd"/>
+      <w:r>
+        <w:rPr>
+          <w:lang w:val="en-US"/>
+        </w:rPr>
+        <w:t xml:space="preserve"> yang </w:t>
+      </w:r>
+      <w:proofErr w:type="spellStart"/>
+      <w:r>
+        <w:rPr>
+          <w:lang w:val="en-US"/>
+        </w:rPr>
+        <w:t>dipilih</w:t>
+      </w:r>
+      <w:proofErr w:type="spellEnd"/>
+      <w:r>
+        <w:rPr>
+          <w:lang w:val="en-US"/>
+        </w:rPr>
+        <w:t xml:space="preserve"> </w:t>
+      </w:r>
+      <w:proofErr w:type="spellStart"/>
+      <w:r>
+        <w:rPr>
+          <w:lang w:val="en-US"/>
+        </w:rPr>
+        <w:t>adalah</w:t>
+      </w:r>
+      <w:proofErr w:type="spellEnd"/>
+      <w:r>
+        <w:rPr>
+          <w:lang w:val="en-US"/>
+        </w:rPr>
+        <w:t xml:space="preserve"> </w:t>
+      </w:r>
+      <w:proofErr w:type="spellStart"/>
+      <w:r>
+        <w:rPr>
+          <w:lang w:val="en-US"/>
+        </w:rPr>
+        <w:t>kategori</w:t>
+      </w:r>
+      <w:proofErr w:type="spellEnd"/>
+      <w:r>
+        <w:rPr>
+          <w:lang w:val="en-US"/>
+        </w:rPr>
+        <w:t xml:space="preserve"> </w:t>
+      </w:r>
+      <w:proofErr w:type="spellStart"/>
+      <w:r>
+        <w:rPr>
+          <w:lang w:val="en-US"/>
+        </w:rPr>
+        <w:t>politik</w:t>
+      </w:r>
+      <w:proofErr w:type="spellEnd"/>
+      <w:r>
+        <w:rPr>
+          <w:lang w:val="en-US"/>
+        </w:rPr>
+        <w:t xml:space="preserve"> dan </w:t>
+      </w:r>
+      <w:proofErr w:type="spellStart"/>
+      <w:r>
+        <w:rPr>
+          <w:lang w:val="en-US"/>
+        </w:rPr>
+        <w:t>peristiwa</w:t>
+      </w:r>
+      <w:proofErr w:type="spellEnd"/>
+      <w:r>
+        <w:rPr>
+          <w:lang w:val="en-US"/>
+        </w:rPr>
+        <w:t xml:space="preserve"> yang </w:t>
+      </w:r>
+      <w:proofErr w:type="spellStart"/>
+      <w:r>
+        <w:rPr>
+          <w:lang w:val="en-US"/>
+        </w:rPr>
+        <w:t>akan</w:t>
+      </w:r>
+      <w:proofErr w:type="spellEnd"/>
+      <w:r>
+        <w:rPr>
+          <w:lang w:val="en-US"/>
+        </w:rPr>
+        <w:t xml:space="preserve"> </w:t>
+      </w:r>
+      <w:proofErr w:type="spellStart"/>
+      <w:r>
+        <w:rPr>
+          <w:lang w:val="en-US"/>
+        </w:rPr>
+        <w:t>diambil</w:t>
+      </w:r>
+      <w:proofErr w:type="spellEnd"/>
+      <w:r>
+        <w:rPr>
+          <w:lang w:val="en-US"/>
+        </w:rPr>
+        <w:t xml:space="preserve"> total 2000 </w:t>
+      </w:r>
+      <w:proofErr w:type="spellStart"/>
+      <w:r>
+        <w:rPr>
+          <w:lang w:val="en-US"/>
+        </w:rPr>
+        <w:t>buah</w:t>
+      </w:r>
+      <w:proofErr w:type="spellEnd"/>
+      <w:r>
+        <w:rPr>
+          <w:lang w:val="en-US"/>
+        </w:rPr>
+        <w:t xml:space="preserve"> </w:t>
+      </w:r>
+      <w:proofErr w:type="spellStart"/>
+      <w:r>
+        <w:rPr>
+          <w:lang w:val="en-US"/>
+        </w:rPr>
+        <w:t>berita</w:t>
+      </w:r>
+      <w:proofErr w:type="spellEnd"/>
+      <w:r>
+        <w:rPr>
+          <w:lang w:val="en-US"/>
+        </w:rPr>
+        <w:t xml:space="preserve"> </w:t>
+      </w:r>
+      <w:proofErr w:type="spellStart"/>
+      <w:r>
+        <w:rPr>
+          <w:lang w:val="en-US"/>
+        </w:rPr>
+        <w:t>dari</w:t>
+      </w:r>
+      <w:proofErr w:type="spellEnd"/>
+      <w:r>
+        <w:rPr>
+          <w:lang w:val="en-US"/>
+        </w:rPr>
+        <w:t xml:space="preserve"> </w:t>
+      </w:r>
+      <w:proofErr w:type="spellStart"/>
+      <w:r>
+        <w:rPr>
+          <w:lang w:val="en-US"/>
+        </w:rPr>
+        <w:t>kedua</w:t>
+      </w:r>
+      <w:proofErr w:type="spellEnd"/>
+      <w:r>
+        <w:rPr>
+          <w:lang w:val="en-US"/>
+        </w:rPr>
+        <w:t xml:space="preserve"> </w:t>
+      </w:r>
+      <w:r>
+        <w:rPr>
+          <w:lang w:val="en-US"/>
+        </w:rPr>
+        <w:t xml:space="preserve">website </w:t>
+      </w:r>
+      <w:proofErr w:type="spellStart"/>
+      <w:r>
+        <w:rPr>
+          <w:lang w:val="en-US"/>
+        </w:rPr>
+        <w:t>diatas</w:t>
+      </w:r>
+      <w:proofErr w:type="spellEnd"/>
+      <w:r>
+        <w:rPr>
+          <w:lang w:val="en-US"/>
+        </w:rPr>
+        <w:t xml:space="preserve"> dan </w:t>
+      </w:r>
+      <w:proofErr w:type="spellStart"/>
+      <w:r>
+        <w:rPr>
+          <w:lang w:val="en-US"/>
+        </w:rPr>
+        <w:t>kemudian</w:t>
+      </w:r>
+      <w:proofErr w:type="spellEnd"/>
+      <w:r>
+        <w:rPr>
+          <w:lang w:val="en-US"/>
+        </w:rPr>
+        <w:t xml:space="preserve"> </w:t>
+      </w:r>
+      <w:proofErr w:type="spellStart"/>
+      <w:r>
+        <w:rPr>
+          <w:lang w:val="en-US"/>
+        </w:rPr>
+        <w:t>akan</w:t>
+      </w:r>
+      <w:proofErr w:type="spellEnd"/>
+      <w:r>
+        <w:rPr>
+          <w:lang w:val="en-US"/>
+        </w:rPr>
+        <w:t xml:space="preserve"> </w:t>
+      </w:r>
+      <w:proofErr w:type="spellStart"/>
+      <w:r>
+        <w:rPr>
+          <w:lang w:val="en-US"/>
+        </w:rPr>
+        <w:t>dibagi</w:t>
+      </w:r>
+      <w:proofErr w:type="spellEnd"/>
+      <w:r>
+        <w:rPr>
+          <w:lang w:val="en-US"/>
+        </w:rPr>
+        <w:t xml:space="preserve"> </w:t>
+      </w:r>
+      <w:proofErr w:type="spellStart"/>
+      <w:r>
+        <w:rPr>
+          <w:lang w:val="en-US"/>
+        </w:rPr>
+        <w:t>menjadi</w:t>
+      </w:r>
+      <w:proofErr w:type="spellEnd"/>
+      <w:r>
+        <w:rPr>
+          <w:lang w:val="en-US"/>
+        </w:rPr>
+        <w:t xml:space="preserve"> data training dan testing</w:t>
+      </w:r>
+      <w:r>
+        <w:rPr>
+          <w:lang w:val="en-US"/>
+        </w:rPr>
+        <w:t>”</w:t>
+      </w:r>
+      <w:r>
+        <w:rPr>
+          <w:rStyle w:val="FootnoteReference"/>
+          <w:lang w:val="en-US"/>
+        </w:rPr>
+        <w:footnoteReference w:id="15"/>
+      </w:r>
+      <w:r>
+        <w:rPr>
+          <w:lang w:val="en-US"/>
+        </w:rPr>
+        <w:t>.</w:t>
+      </w:r>
+      <w:r>
+        <w:rPr>
+          <w:lang w:val="en-US"/>
+        </w:rPr>
+        <w:t xml:space="preserve"> Karena </w:t>
+      </w:r>
+      <w:proofErr w:type="spellStart"/>
+      <w:r>
+        <w:rPr>
+          <w:lang w:val="en-US"/>
+        </w:rPr>
+        <w:t>ini</w:t>
+      </w:r>
+      <w:proofErr w:type="spellEnd"/>
+      <w:r>
+        <w:rPr>
+          <w:lang w:val="en-US"/>
+        </w:rPr>
+        <w:t xml:space="preserve">, </w:t>
+      </w:r>
+      <w:proofErr w:type="spellStart"/>
+      <w:r>
+        <w:rPr>
+          <w:lang w:val="en-US"/>
+        </w:rPr>
+        <w:t>isi</w:t>
+      </w:r>
+      <w:proofErr w:type="spellEnd"/>
+      <w:r>
+        <w:rPr>
+          <w:lang w:val="en-US"/>
+        </w:rPr>
+        <w:t xml:space="preserve"> </w:t>
+      </w:r>
+      <w:proofErr w:type="spellStart"/>
+      <w:r>
+        <w:rPr>
+          <w:lang w:val="en-US"/>
+        </w:rPr>
+        <w:t>dari</w:t>
+      </w:r>
+      <w:proofErr w:type="spellEnd"/>
+      <w:r>
+        <w:rPr>
+          <w:lang w:val="en-US"/>
+        </w:rPr>
+        <w:t xml:space="preserve"> dataset </w:t>
+      </w:r>
+      <w:proofErr w:type="spellStart"/>
+      <w:r>
+        <w:rPr>
+          <w:lang w:val="en-US"/>
+        </w:rPr>
+        <w:t>adalah</w:t>
+      </w:r>
+      <w:proofErr w:type="spellEnd"/>
+      <w:r>
+        <w:rPr>
+          <w:lang w:val="en-US"/>
+        </w:rPr>
+        <w:t xml:space="preserve"> </w:t>
+      </w:r>
+      <w:proofErr w:type="spellStart"/>
+      <w:r>
+        <w:rPr>
+          <w:lang w:val="en-US"/>
+        </w:rPr>
+        <w:t>berita</w:t>
+      </w:r>
+      <w:proofErr w:type="spellEnd"/>
+      <w:r>
+        <w:rPr>
+          <w:lang w:val="en-US"/>
+        </w:rPr>
+        <w:t xml:space="preserve"> </w:t>
+      </w:r>
+      <w:proofErr w:type="spellStart"/>
+      <w:r>
+        <w:rPr>
+          <w:lang w:val="en-US"/>
+        </w:rPr>
+        <w:t>seputar</w:t>
+      </w:r>
+      <w:proofErr w:type="spellEnd"/>
+      <w:r>
+        <w:rPr>
+          <w:lang w:val="en-US"/>
+        </w:rPr>
+        <w:t xml:space="preserve"> </w:t>
+      </w:r>
+      <w:proofErr w:type="spellStart"/>
+      <w:r>
+        <w:rPr>
+          <w:lang w:val="en-US"/>
+        </w:rPr>
+        <w:t>politik</w:t>
+      </w:r>
+      <w:proofErr w:type="spellEnd"/>
+      <w:r>
+        <w:rPr>
+          <w:lang w:val="en-US"/>
+        </w:rPr>
+        <w:t xml:space="preserve"> Indonesia </w:t>
+      </w:r>
+      <w:proofErr w:type="spellStart"/>
+      <w:r>
+        <w:rPr>
+          <w:lang w:val="en-US"/>
+        </w:rPr>
+        <w:t>dengan</w:t>
+      </w:r>
+      <w:proofErr w:type="spellEnd"/>
+      <w:r>
+        <w:rPr>
+          <w:lang w:val="en-US"/>
+        </w:rPr>
+        <w:t xml:space="preserve"> </w:t>
+      </w:r>
+      <w:proofErr w:type="spellStart"/>
+      <w:r>
+        <w:rPr>
+          <w:lang w:val="en-US"/>
+        </w:rPr>
+        <w:t>jumlah</w:t>
+      </w:r>
+      <w:proofErr w:type="spellEnd"/>
+      <w:r>
+        <w:rPr>
+          <w:lang w:val="en-US"/>
+        </w:rPr>
+        <w:t xml:space="preserve"> 2000 </w:t>
+      </w:r>
+      <w:proofErr w:type="spellStart"/>
+      <w:r>
+        <w:rPr>
+          <w:lang w:val="en-US"/>
+        </w:rPr>
+        <w:t>berita</w:t>
+      </w:r>
+      <w:proofErr w:type="spellEnd"/>
+      <w:r>
+        <w:rPr>
+          <w:lang w:val="en-US"/>
+        </w:rPr>
+        <w:t xml:space="preserve"> yang </w:t>
+      </w:r>
+      <w:proofErr w:type="spellStart"/>
+      <w:r>
+        <w:rPr>
+          <w:lang w:val="en-US"/>
+        </w:rPr>
+        <w:t>ada</w:t>
+      </w:r>
+      <w:proofErr w:type="spellEnd"/>
+      <w:r>
+        <w:rPr>
+          <w:lang w:val="en-US"/>
+        </w:rPr>
+        <w:t xml:space="preserve"> </w:t>
+      </w:r>
+      <w:proofErr w:type="spellStart"/>
+      <w:r>
+        <w:rPr>
+          <w:lang w:val="en-US"/>
+        </w:rPr>
+        <w:t>didalam</w:t>
+      </w:r>
+      <w:proofErr w:type="spellEnd"/>
+      <w:r>
+        <w:rPr>
+          <w:lang w:val="en-US"/>
+        </w:rPr>
+        <w:t xml:space="preserve"> dataset </w:t>
+      </w:r>
+      <w:proofErr w:type="spellStart"/>
+      <w:r>
+        <w:rPr>
+          <w:lang w:val="en-US"/>
+        </w:rPr>
+        <w:t>tersebut</w:t>
+      </w:r>
+      <w:proofErr w:type="spellEnd"/>
+      <w:r>
+        <w:rPr>
+          <w:lang w:val="en-US"/>
+        </w:rPr>
+        <w:t xml:space="preserve">. </w:t>
+      </w:r>
+      <w:commentRangeEnd w:id="12"/>
+      <w:r>
+        <w:rPr>
+          <w:rStyle w:val="CommentReference"/>
+          <w:rFonts w:asciiTheme="minorHAnsi" w:eastAsiaTheme="minorHAnsi" w:hAnsiTheme="minorHAnsi" w:cstheme="minorBidi"/>
+        </w:rPr>
+        <w:commentReference w:id="12"/>
+      </w:r>
+    </w:p>
+    <w:p>
       <w:r>
         <w:t xml:space="preserve">Dokumen </w:t>
       </w:r>
@@ -9001,7 +9819,11 @@
       </w:r>
       <w:proofErr w:type="spellEnd"/>
       <w:r>
-        <w:t xml:space="preserve"> tugas akhir ini. Terdapat tujuh jenis entitas dan tiap penjelasan dapat ditemukan </w:t>
+        <w:t xml:space="preserve"> tugas akhir ini. Terdapat tujuh jenis entitas dan tiap </w:t>
+      </w:r>
+      <w:r>
+        <w:lastRenderedPageBreak/>
+        <w:t xml:space="preserve">penjelasan dapat ditemukan </w:t>
       </w:r>
       <w:r>
         <w:rPr>
@@ -9282,11 +10104,7 @@
       </w:r>
       <w:proofErr w:type="spellEnd"/>
       <w:r>
-        <w:t xml:space="preserve"> Letjen TNI Rudianto). </w:t>
-      </w:r>
-      <w:r>
-        <w:lastRenderedPageBreak/>
-        <w:t xml:space="preserve">Seseorang yang memiliki panggilan seperti Bapak </w:t>
+        <w:t xml:space="preserve"> Letjen TNI Rudianto). Seseorang yang memiliki panggilan seperti Bapak </w:t>
       </w:r>
       <w:proofErr w:type="spellStart"/>
       <w:r>
@@ -9311,7 +10129,7 @@
         <w:pStyle w:val="Caption"/>
         <w:keepNext/>
       </w:pPr>
-      <w:bookmarkStart w:id="12" w:name="_Ref103674623"/>
+      <w:bookmarkStart w:id="13" w:name="_Ref103674623"/>
       <w:r>
         <w:t xml:space="preserve">Tabel </w:t>
       </w:r>
@@ -9354,7 +10172,7 @@
       <w:r>
         <w:fldChar w:fldCharType="end"/>
       </w:r>
-      <w:bookmarkEnd w:id="12"/>
+      <w:bookmarkEnd w:id="13"/>
       <w:r>
         <w:br/>
         <w:t xml:space="preserve">Jenis </w:t>
@@ -9457,6 +10275,7 @@
               <w:jc w:val="center"/>
             </w:pPr>
             <w:r>
+              <w:lastRenderedPageBreak/>
               <w:t>Person (PER)</w:t>
             </w:r>
           </w:p>
@@ -9929,11 +10748,7 @@
         <w:t xml:space="preserve"> seperti TNI, partai politik, badan legislatif. </w:t>
       </w:r>
       <w:r>
-        <w:t xml:space="preserve">Organisasi formal yang tidak </w:t>
-      </w:r>
-      <w:r>
-        <w:lastRenderedPageBreak/>
-        <w:t xml:space="preserve">berhubungan dengan bisnis dan profesi juga dapat ditemukan seperti persekolahan, universitas, perseroan. </w:t>
+        <w:t xml:space="preserve">Organisasi formal yang tidak berhubungan dengan bisnis dan profesi juga dapat ditemukan seperti persekolahan, universitas, perseroan. </w:t>
       </w:r>
       <w:r>
         <w:t>Organisasi sosial seperti LSM, karang tarun</w:t>
@@ -10038,7 +10853,11 @@
         <w:t xml:space="preserve"> S</w:t>
       </w:r>
       <w:r>
-        <w:t xml:space="preserve">tudio Bandung atau Bandara Soekarno-Hatta juga termasuk dalam entitas </w:t>
+        <w:t xml:space="preserve">tudio Bandung atau Bandara Soekarno-Hatta juga termasuk </w:t>
+      </w:r>
+      <w:r>
+        <w:lastRenderedPageBreak/>
+        <w:t xml:space="preserve">dalam entitas </w:t>
       </w:r>
       <w:proofErr w:type="spellStart"/>
       <w:r>
@@ -10191,7 +11010,6 @@
     </w:p>
     <w:p>
       <w:r>
-        <w:lastRenderedPageBreak/>
         <w:t>Event dalam bahasa Indonesia adalah peristiwa</w:t>
       </w:r>
       <w:r>
@@ -10369,7 +11187,11 @@
         <w:t xml:space="preserve"> adalah entitas jenis </w:t>
       </w:r>
       <w:r>
-        <w:t>uang (Rp. 100.000, 10 ribu rupiah, USD 100), entitas jenis dokumen/</w:t>
+        <w:t xml:space="preserve">uang (Rp. 100.000, 10 ribu rupiah, </w:t>
+      </w:r>
+      <w:r>
+        <w:lastRenderedPageBreak/>
+        <w:t>USD 100), entitas jenis dokumen/</w:t>
       </w:r>
       <w:proofErr w:type="spellStart"/>
       <w:r>
@@ -10512,11 +11334,7 @@
       </w:r>
       <w:proofErr w:type="spellEnd"/>
       <w:r>
-        <w:t xml:space="preserve"> secara keseluruhan </w:t>
-      </w:r>
-      <w:r>
-        <w:lastRenderedPageBreak/>
-        <w:t>dalam satuan persentase dengan jenis entitas/</w:t>
+        <w:t xml:space="preserve"> secara keseluruhan dalam satuan persentase dengan jenis entitas/</w:t>
       </w:r>
       <w:proofErr w:type="spellStart"/>
       <w:r>
@@ -10550,7 +11368,7 @@
         <w:pStyle w:val="Caption"/>
         <w:keepNext/>
       </w:pPr>
-      <w:bookmarkStart w:id="13" w:name="_Ref103676627"/>
+      <w:bookmarkStart w:id="14" w:name="_Ref103676627"/>
       <w:r>
         <w:t xml:space="preserve">Tabel </w:t>
       </w:r>
@@ -10593,7 +11411,7 @@
       <w:r>
         <w:fldChar w:fldCharType="end"/>
       </w:r>
-      <w:bookmarkEnd w:id="13"/>
+      <w:bookmarkEnd w:id="14"/>
       <w:r>
         <w:t xml:space="preserve"> </w:t>
       </w:r>
@@ -11209,6 +12027,7 @@
       </w:pPr>
       <w:proofErr w:type="spellStart"/>
       <w:r>
+        <w:lastRenderedPageBreak/>
         <w:t>Preprocessing</w:t>
       </w:r>
       <w:proofErr w:type="spellEnd"/>
@@ -11606,11 +12425,7 @@
       </w:r>
       <w:proofErr w:type="spellEnd"/>
       <w:r>
-        <w:t xml:space="preserve"> yang </w:t>
-      </w:r>
-      <w:r>
-        <w:lastRenderedPageBreak/>
-        <w:t xml:space="preserve">membantu </w:t>
+        <w:t xml:space="preserve"> yang membantu </w:t>
       </w:r>
       <w:proofErr w:type="spellStart"/>
       <w:r>
@@ -11638,12 +12453,6 @@
       <w:proofErr w:type="spellEnd"/>
       <w:r>
         <w:t xml:space="preserve"> didapatkan dari Amelinda Tjandra Dewi (214116288)</w:t>
-      </w:r>
-      <w:r>
-        <w:rPr>
-          <w:rStyle w:val="FootnoteReference"/>
-        </w:rPr>
-        <w:footnoteReference w:id="13"/>
       </w:r>
       <w:r>
         <w:t>, Christian Nathaniel Purwanto (214116299), Georgia Nikita (218116685).</w:t>
@@ -11687,7 +12496,7 @@
         <w:rPr>
           <w:rStyle w:val="FootnoteReference"/>
         </w:rPr>
-        <w:footnoteReference w:id="14"/>
+        <w:footnoteReference w:id="16"/>
       </w:r>
       <w:r>
         <w:t xml:space="preserve"> dan Liputan 6</w:t>
@@ -11696,7 +12505,7 @@
         <w:rPr>
           <w:rStyle w:val="FootnoteReference"/>
         </w:rPr>
-        <w:footnoteReference w:id="15"/>
+        <w:footnoteReference w:id="17"/>
       </w:r>
       <w:r>
         <w:t xml:space="preserve">. </w:t>
@@ -11731,7 +12540,11 @@
         <w:t>n</w:t>
       </w:r>
       <w:r>
-        <w:t>yediakan berita dalam bahasa Indonesia dengan tema yang sebagian besar sejenis. Berita yang disediakan seperti berita umum, nasional, lokal,</w:t>
+        <w:t xml:space="preserve">yediakan berita dalam bahasa Indonesia dengan tema yang sebagian besar sejenis. Berita yang disediakan seperti berita umum, </w:t>
+      </w:r>
+      <w:r>
+        <w:lastRenderedPageBreak/>
+        <w:t>nasional, lokal,</w:t>
       </w:r>
       <w:r>
         <w:t xml:space="preserve"> bisnis, teknologi dan hiburan</w:t>
@@ -11954,11 +12767,7 @@
       </w:r>
       <w:proofErr w:type="spellEnd"/>
       <w:r>
-        <w:t xml:space="preserve"> yang </w:t>
-      </w:r>
-      <w:r>
-        <w:lastRenderedPageBreak/>
-        <w:t xml:space="preserve">dibuat adalah mengambil </w:t>
+        <w:t xml:space="preserve"> yang dibuat adalah mengambil </w:t>
       </w:r>
       <w:proofErr w:type="spellStart"/>
       <w:r>
@@ -12405,7 +13214,11 @@
         <w:t xml:space="preserve"> ini </w:t>
       </w:r>
       <w:r>
-        <w:t xml:space="preserve">telah dijelaskan isi, struktur dan proses pembuatan </w:t>
+        <w:t xml:space="preserve">telah dijelaskan isi, struktur dan proses </w:t>
+      </w:r>
+      <w:r>
+        <w:lastRenderedPageBreak/>
+        <w:t xml:space="preserve">pembuatan </w:t>
       </w:r>
       <w:proofErr w:type="spellStart"/>
       <w:r>
@@ -13275,7 +14088,6 @@
         <w:rPr>
           <w:lang w:eastAsia="ko-KR"/>
         </w:rPr>
-        <w:lastRenderedPageBreak/>
         <w:t xml:space="preserve">Berikut adalah isi dari </w:t>
       </w:r>
       <w:proofErr w:type="spellStart"/>
@@ -13696,6 +14508,7 @@
         <w:t xml:space="preserve">karena seluruh </w:t>
       </w:r>
       <w:r>
+        <w:lastRenderedPageBreak/>
         <w:t xml:space="preserve">dokumen akan digabung menjadi satu. </w:t>
       </w:r>
       <w:r>
@@ -13775,7 +14588,7 @@
                     <pic:cNvPicPr/>
                   </pic:nvPicPr>
                   <pic:blipFill>
-                    <a:blip r:embed="rId18"/>
+                    <a:blip r:embed="rId22"/>
                     <a:stretch>
                       <a:fillRect/>
                     </a:stretch>
@@ -13800,7 +14613,7 @@
       <w:pPr>
         <w:pStyle w:val="Caption"/>
       </w:pPr>
-      <w:bookmarkStart w:id="14" w:name="_Ref104488706"/>
+      <w:bookmarkStart w:id="15" w:name="_Ref104488706"/>
       <w:r>
         <w:t xml:space="preserve">Gambar </w:t>
       </w:r>
@@ -13843,7 +14656,7 @@
       <w:r>
         <w:fldChar w:fldCharType="end"/>
       </w:r>
-      <w:bookmarkEnd w:id="14"/>
+      <w:bookmarkEnd w:id="15"/>
       <w:r>
         <w:br/>
         <w:t xml:space="preserve">Contoh Struktur </w:t>
@@ -13857,7 +14670,6 @@
     <w:p/>
     <w:p>
       <w:r>
-        <w:lastRenderedPageBreak/>
         <w:t xml:space="preserve">Terdapat tujuh atribut yang diperlukan untuk </w:t>
       </w:r>
       <w:proofErr w:type="spellStart"/>
@@ -14210,6 +15022,7 @@
     </w:p>
     <w:p>
       <w:r>
+        <w:lastRenderedPageBreak/>
         <w:t xml:space="preserve">Kedua atribut berikutnya, </w:t>
       </w:r>
       <w:proofErr w:type="spellStart"/>
@@ -14458,7 +15271,6 @@
         <w:t xml:space="preserve">bahasa </w:t>
       </w:r>
       <w:r>
-        <w:lastRenderedPageBreak/>
         <w:t>pemrograman</w:t>
       </w:r>
       <w:r>
@@ -14639,7 +15451,7 @@
         <w:keepNext/>
         <w:jc w:val="both"/>
       </w:pPr>
-      <w:bookmarkStart w:id="15" w:name="_Ref104498712"/>
+      <w:bookmarkStart w:id="16" w:name="_Ref104498712"/>
       <w:r>
         <w:t xml:space="preserve">Segmen Program </w:t>
       </w:r>
@@ -14682,7 +15494,7 @@
       <w:r>
         <w:fldChar w:fldCharType="end"/>
       </w:r>
-      <w:bookmarkEnd w:id="15"/>
+      <w:bookmarkEnd w:id="16"/>
       <w:r>
         <w:t xml:space="preserve"> </w:t>
       </w:r>
@@ -15018,6 +15830,7 @@
         <w:pStyle w:val="STTSSegmenProgramContent"/>
       </w:pPr>
       <w:r>
+        <w:lastRenderedPageBreak/>
         <w:t xml:space="preserve">        </w:t>
       </w:r>
       <w:proofErr w:type="spellStart"/>
@@ -15665,7 +16478,6 @@
     <w:p>
       <w:proofErr w:type="spellStart"/>
       <w:r>
-        <w:lastRenderedPageBreak/>
         <w:t>Input</w:t>
       </w:r>
       <w:proofErr w:type="spellEnd"/>
@@ -15857,7 +16669,11 @@
       </w:r>
       <w:proofErr w:type="spellEnd"/>
       <w:r>
-        <w:t xml:space="preserve">, namun karena tugas akhir ini tidak menggunakan POS </w:t>
+        <w:t xml:space="preserve">, namun </w:t>
+      </w:r>
+      <w:r>
+        <w:lastRenderedPageBreak/>
+        <w:t xml:space="preserve">karena tugas akhir ini tidak menggunakan POS </w:t>
       </w:r>
       <w:proofErr w:type="spellStart"/>
       <w:r>
@@ -15929,7 +16745,7 @@
         <w:keepNext/>
         <w:jc w:val="both"/>
       </w:pPr>
-      <w:bookmarkStart w:id="16" w:name="_Ref104502276"/>
+      <w:bookmarkStart w:id="17" w:name="_Ref104502276"/>
       <w:r>
         <w:t xml:space="preserve">Segmen Program </w:t>
       </w:r>
@@ -15972,7 +16788,7 @@
       <w:r>
         <w:fldChar w:fldCharType="end"/>
       </w:r>
-      <w:bookmarkEnd w:id="16"/>
+      <w:bookmarkEnd w:id="17"/>
       <w:r>
         <w:t xml:space="preserve"> </w:t>
       </w:r>
@@ -16386,7 +17202,6 @@
     </w:p>
     <w:p>
       <w:r>
-        <w:lastRenderedPageBreak/>
         <w:fldChar w:fldCharType="begin"/>
       </w:r>
       <w:r>
@@ -16647,8 +17462,9 @@
         <w:keepNext/>
         <w:jc w:val="both"/>
       </w:pPr>
-      <w:bookmarkStart w:id="17" w:name="_Ref104502328"/>
-      <w:r>
+      <w:bookmarkStart w:id="18" w:name="_Ref104502328"/>
+      <w:r>
+        <w:lastRenderedPageBreak/>
         <w:t xml:space="preserve">Segmen Program </w:t>
       </w:r>
       <w:r>
@@ -16690,7 +17506,7 @@
       <w:r>
         <w:fldChar w:fldCharType="end"/>
       </w:r>
-      <w:bookmarkEnd w:id="17"/>
+      <w:bookmarkEnd w:id="18"/>
       <w:r>
         <w:t xml:space="preserve"> </w:t>
       </w:r>
@@ -17453,7 +18269,6 @@
     </w:p>
     <w:p>
       <w:r>
-        <w:lastRenderedPageBreak/>
         <w:t>Segmen program terakhir</w:t>
       </w:r>
       <w:r>
@@ -17671,7 +18486,7 @@
         <w:pStyle w:val="Caption"/>
         <w:keepNext/>
       </w:pPr>
-      <w:bookmarkStart w:id="18" w:name="_Ref104562026"/>
+      <w:bookmarkStart w:id="19" w:name="_Ref104562026"/>
       <w:r>
         <w:t xml:space="preserve">Tabel </w:t>
       </w:r>
@@ -17714,7 +18529,7 @@
       <w:r>
         <w:fldChar w:fldCharType="end"/>
       </w:r>
-      <w:bookmarkEnd w:id="18"/>
+      <w:bookmarkEnd w:id="19"/>
       <w:r>
         <w:br/>
         <w:t xml:space="preserve">Statistika </w:t>
@@ -18100,11 +18915,7 @@
       </w:r>
       <w:proofErr w:type="spellEnd"/>
       <w:r>
-        <w:t xml:space="preserve"> terdapat 98.857 </w:t>
-      </w:r>
-      <w:r>
-        <w:lastRenderedPageBreak/>
-        <w:t xml:space="preserve">entitas (termasuk entitas bersarang). Dan </w:t>
+        <w:t xml:space="preserve"> terdapat 98.857 entitas (termasuk entitas bersarang). Dan </w:t>
       </w:r>
       <w:proofErr w:type="spellStart"/>
       <w:r>
@@ -18131,12 +18942,12 @@
       </w:r>
     </w:p>
     <w:sectPr>
-      <w:headerReference w:type="even" r:id="rId19"/>
-      <w:headerReference w:type="default" r:id="rId20"/>
-      <w:footerReference w:type="even" r:id="rId21"/>
-      <w:footerReference w:type="default" r:id="rId22"/>
-      <w:headerReference w:type="first" r:id="rId23"/>
-      <w:footerReference w:type="first" r:id="rId24"/>
+      <w:headerReference w:type="even" r:id="rId23"/>
+      <w:headerReference w:type="default" r:id="rId24"/>
+      <w:footerReference w:type="even" r:id="rId25"/>
+      <w:footerReference w:type="default" r:id="rId26"/>
+      <w:headerReference w:type="first" r:id="rId27"/>
+      <w:footerReference w:type="first" r:id="rId28"/>
       <w:pgSz w:w="11907" w:h="16840" w:code="9"/>
       <w:pgMar w:top="2268" w:right="1701" w:bottom="1701" w:left="2268" w:header="1418" w:footer="851" w:gutter="0"/>
       <w:pgNumType w:start="37"/>
@@ -18146,6 +18957,87 @@
     </w:sectPr>
   </w:body>
 </w:document>
+</file>
+
+<file path=word/comments.xml><?xml version="1.0" encoding="utf-8"?>
+<w:comments xmlns:wpc="http://schemas.microsoft.com/office/word/2010/wordprocessingCanvas" xmlns:cx="http://schemas.microsoft.com/office/drawing/2014/chartex" xmlns:cx1="http://schemas.microsoft.com/office/drawing/2015/9/8/chartex" xmlns:cx2="http://schemas.microsoft.com/office/drawing/2015/10/21/chartex" xmlns:cx3="http://schemas.microsoft.com/office/drawing/2016/5/9/chartex" xmlns:cx4="http://schemas.microsoft.com/office/drawing/2016/5/10/chartex" xmlns:cx5="http://schemas.microsoft.com/office/drawing/2016/5/11/chartex" xmlns:cx6="http://schemas.microsoft.com/office/drawing/2016/5/12/chartex" xmlns:cx7="http://schemas.microsoft.com/office/drawing/2016/5/13/chartex" xmlns:cx8="http://schemas.microsoft.com/office/drawing/2016/5/14/chartex" xmlns:mc="http://schemas.openxmlformats.org/markup-compatibility/2006" xmlns:aink="http://schemas.microsoft.com/office/drawing/2016/ink" xmlns:am3d="http://schemas.microsoft.com/office/drawing/2017/model3d" xmlns:o="urn:schemas-microsoft-com:office:office" xmlns:r="http://schemas.openxmlformats.org/officeDocument/2006/relationships" xmlns:m="http://schemas.openxmlformats.org/officeDocument/2006/math" xmlns:v="urn:schemas-microsoft-com:vml" xmlns:wp14="http://schemas.microsoft.com/office/word/2010/wordprocessingDrawing" xmlns:wp="http://schemas.openxmlformats.org/drawingml/2006/wordprocessingDrawing" xmlns:w10="urn:schemas-microsoft-com:office:word" xmlns:w="http://schemas.openxmlformats.org/wordprocessingml/2006/main" xmlns:w14="http://schemas.microsoft.com/office/word/2010/wordml" xmlns:w15="http://schemas.microsoft.com/office/word/2012/wordml" xmlns:w16cex="http://schemas.microsoft.com/office/word/2018/wordml/cex" xmlns:w16cid="http://schemas.microsoft.com/office/word/2016/wordml/cid" xmlns:w16="http://schemas.microsoft.com/office/word/2018/wordml" xmlns:w16sdtdh="http://schemas.microsoft.com/office/word/2020/wordml/sdtdatahash" xmlns:w16se="http://schemas.microsoft.com/office/word/2015/wordml/symex" xmlns:wpg="http://schemas.microsoft.com/office/word/2010/wordprocessingGroup" xmlns:wpi="http://schemas.microsoft.com/office/word/2010/wordprocessingInk" xmlns:wne="http://schemas.microsoft.com/office/word/2006/wordml" xmlns:wps="http://schemas.microsoft.com/office/word/2010/wordprocessingShape" mc:Ignorable="w14 w15 w16se w16cid w16 w16cex w16sdtdh wp14">
+  <w:comment w:id="12" w:author="Nicole V" w:date="2022-06-22T19:47:00Z" w:initials="NV">
+    <w:p>
+      <w:pPr>
+        <w:pStyle w:val="CommentText"/>
+        <w:rPr>
+          <w:lang w:val="en-US"/>
+        </w:rPr>
+      </w:pPr>
+      <w:r>
+        <w:rPr>
+          <w:rStyle w:val="CommentReference"/>
+        </w:rPr>
+        <w:annotationRef/>
+      </w:r>
+      <w:proofErr w:type="spellStart"/>
+      <w:r>
+        <w:rPr>
+          <w:lang w:val="en-US"/>
+        </w:rPr>
+        <w:t>Poin</w:t>
+      </w:r>
+      <w:proofErr w:type="spellEnd"/>
+      <w:r>
+        <w:rPr>
+          <w:lang w:val="en-US"/>
+        </w:rPr>
+        <w:t xml:space="preserve"> </w:t>
+      </w:r>
+      <w:proofErr w:type="spellStart"/>
+      <w:r>
+        <w:rPr>
+          <w:lang w:val="en-US"/>
+        </w:rPr>
+        <w:t>Revisi</w:t>
+      </w:r>
+      <w:proofErr w:type="spellEnd"/>
+      <w:r>
+        <w:rPr>
+          <w:lang w:val="en-US"/>
+        </w:rPr>
+        <w:t xml:space="preserve"> Bu Esther </w:t>
+      </w:r>
+      <w:proofErr w:type="spellStart"/>
+      <w:r>
+        <w:rPr>
+          <w:lang w:val="en-US"/>
+        </w:rPr>
+        <w:t>Nomor</w:t>
+      </w:r>
+      <w:proofErr w:type="spellEnd"/>
+      <w:r>
+        <w:rPr>
+          <w:lang w:val="en-US"/>
+        </w:rPr>
+        <w:t xml:space="preserve"> 1</w:t>
+      </w:r>
+    </w:p>
+  </w:comment>
+</w:comments>
+</file>
+
+<file path=word/commentsExtended.xml><?xml version="1.0" encoding="utf-8"?>
+<w15:commentsEx xmlns:wpc="http://schemas.microsoft.com/office/word/2010/wordprocessingCanvas" xmlns:cx="http://schemas.microsoft.com/office/drawing/2014/chartex" xmlns:cx1="http://schemas.microsoft.com/office/drawing/2015/9/8/chartex" xmlns:cx2="http://schemas.microsoft.com/office/drawing/2015/10/21/chartex" xmlns:cx3="http://schemas.microsoft.com/office/drawing/2016/5/9/chartex" xmlns:cx4="http://schemas.microsoft.com/office/drawing/2016/5/10/chartex" xmlns:cx5="http://schemas.microsoft.com/office/drawing/2016/5/11/chartex" xmlns:cx6="http://schemas.microsoft.com/office/drawing/2016/5/12/chartex" xmlns:cx7="http://schemas.microsoft.com/office/drawing/2016/5/13/chartex" xmlns:cx8="http://schemas.microsoft.com/office/drawing/2016/5/14/chartex" xmlns:mc="http://schemas.openxmlformats.org/markup-compatibility/2006" xmlns:aink="http://schemas.microsoft.com/office/drawing/2016/ink" xmlns:am3d="http://schemas.microsoft.com/office/drawing/2017/model3d" xmlns:o="urn:schemas-microsoft-com:office:office" xmlns:r="http://schemas.openxmlformats.org/officeDocument/2006/relationships" xmlns:m="http://schemas.openxmlformats.org/officeDocument/2006/math" xmlns:v="urn:schemas-microsoft-com:vml" xmlns:wp14="http://schemas.microsoft.com/office/word/2010/wordprocessingDrawing" xmlns:wp="http://schemas.openxmlformats.org/drawingml/2006/wordprocessingDrawing" xmlns:w10="urn:schemas-microsoft-com:office:word" xmlns:w="http://schemas.openxmlformats.org/wordprocessingml/2006/main" xmlns:w14="http://schemas.microsoft.com/office/word/2010/wordml" xmlns:w15="http://schemas.microsoft.com/office/word/2012/wordml" xmlns:w16cex="http://schemas.microsoft.com/office/word/2018/wordml/cex" xmlns:w16cid="http://schemas.microsoft.com/office/word/2016/wordml/cid" xmlns:w16="http://schemas.microsoft.com/office/word/2018/wordml" xmlns:w16sdtdh="http://schemas.microsoft.com/office/word/2020/wordml/sdtdatahash" xmlns:w16se="http://schemas.microsoft.com/office/word/2015/wordml/symex" xmlns:wpg="http://schemas.microsoft.com/office/word/2010/wordprocessingGroup" xmlns:wpi="http://schemas.microsoft.com/office/word/2010/wordprocessingInk" xmlns:wne="http://schemas.microsoft.com/office/word/2006/wordml" xmlns:wps="http://schemas.microsoft.com/office/word/2010/wordprocessingShape" mc:Ignorable="w14 w15 w16se w16cid w16 w16cex w16sdtdh wp14">
+  <w15:commentEx w15:paraId="57F93D8E" w15:done="0"/>
+</w15:commentsEx>
+</file>
+
+<file path=word/commentsExtensible.xml><?xml version="1.0" encoding="utf-8"?>
+<w16cex:commentsExtensible xmlns:wpc="http://schemas.microsoft.com/office/word/2010/wordprocessingCanvas" xmlns:cx="http://schemas.microsoft.com/office/drawing/2014/chartex" xmlns:cx1="http://schemas.microsoft.com/office/drawing/2015/9/8/chartex" xmlns:cx2="http://schemas.microsoft.com/office/drawing/2015/10/21/chartex" xmlns:cx3="http://schemas.microsoft.com/office/drawing/2016/5/9/chartex" xmlns:cx4="http://schemas.microsoft.com/office/drawing/2016/5/10/chartex" xmlns:cx5="http://schemas.microsoft.com/office/drawing/2016/5/11/chartex" xmlns:cx6="http://schemas.microsoft.com/office/drawing/2016/5/12/chartex" xmlns:cx7="http://schemas.microsoft.com/office/drawing/2016/5/13/chartex" xmlns:cx8="http://schemas.microsoft.com/office/drawing/2016/5/14/chartex" xmlns:mc="http://schemas.openxmlformats.org/markup-compatibility/2006" xmlns:aink="http://schemas.microsoft.com/office/drawing/2016/ink" xmlns:am3d="http://schemas.microsoft.com/office/drawing/2017/model3d" xmlns:o="urn:schemas-microsoft-com:office:office" xmlns:r="http://schemas.openxmlformats.org/officeDocument/2006/relationships" xmlns:m="http://schemas.openxmlformats.org/officeDocument/2006/math" xmlns:v="urn:schemas-microsoft-com:vml" xmlns:wp14="http://schemas.microsoft.com/office/word/2010/wordprocessingDrawing" xmlns:wp="http://schemas.openxmlformats.org/drawingml/2006/wordprocessingDrawing" xmlns:w10="urn:schemas-microsoft-com:office:word" xmlns:w="http://schemas.openxmlformats.org/wordprocessingml/2006/main" xmlns:w14="http://schemas.microsoft.com/office/word/2010/wordml" xmlns:w15="http://schemas.microsoft.com/office/word/2012/wordml" xmlns:w16cex="http://schemas.microsoft.com/office/word/2018/wordml/cex" xmlns:w16cid="http://schemas.microsoft.com/office/word/2016/wordml/cid" xmlns:w16="http://schemas.microsoft.com/office/word/2018/wordml" xmlns:w16sdtdh="http://schemas.microsoft.com/office/word/2020/wordml/sdtdatahash" xmlns:w16se="http://schemas.microsoft.com/office/word/2015/wordml/symex" xmlns:wpg="http://schemas.microsoft.com/office/word/2010/wordprocessingGroup" xmlns:wpi="http://schemas.microsoft.com/office/word/2010/wordprocessingInk" xmlns:wne="http://schemas.microsoft.com/office/word/2006/wordml" xmlns:wps="http://schemas.microsoft.com/office/word/2010/wordprocessingShape" mc:Ignorable="w14 w15 w16se w16cid w16 w16cex w16sdtdh wp14">
+  <w16cex:commentExtensible w16cex:durableId="265DF059" w16cex:dateUtc="2022-06-22T12:47:00Z"/>
+</w16cex:commentsExtensible>
+</file>
+
+<file path=word/commentsIds.xml><?xml version="1.0" encoding="utf-8"?>
+<w16cid:commentsIds xmlns:wpc="http://schemas.microsoft.com/office/word/2010/wordprocessingCanvas" xmlns:cx="http://schemas.microsoft.com/office/drawing/2014/chartex" xmlns:cx1="http://schemas.microsoft.com/office/drawing/2015/9/8/chartex" xmlns:cx2="http://schemas.microsoft.com/office/drawing/2015/10/21/chartex" xmlns:cx3="http://schemas.microsoft.com/office/drawing/2016/5/9/chartex" xmlns:cx4="http://schemas.microsoft.com/office/drawing/2016/5/10/chartex" xmlns:cx5="http://schemas.microsoft.com/office/drawing/2016/5/11/chartex" xmlns:cx6="http://schemas.microsoft.com/office/drawing/2016/5/12/chartex" xmlns:cx7="http://schemas.microsoft.com/office/drawing/2016/5/13/chartex" xmlns:cx8="http://schemas.microsoft.com/office/drawing/2016/5/14/chartex" xmlns:mc="http://schemas.openxmlformats.org/markup-compatibility/2006" xmlns:aink="http://schemas.microsoft.com/office/drawing/2016/ink" xmlns:am3d="http://schemas.microsoft.com/office/drawing/2017/model3d" xmlns:o="urn:schemas-microsoft-com:office:office" xmlns:r="http://schemas.openxmlformats.org/officeDocument/2006/relationships" xmlns:m="http://schemas.openxmlformats.org/officeDocument/2006/math" xmlns:v="urn:schemas-microsoft-com:vml" xmlns:wp14="http://schemas.microsoft.com/office/word/2010/wordprocessingDrawing" xmlns:wp="http://schemas.openxmlformats.org/drawingml/2006/wordprocessingDrawing" xmlns:w10="urn:schemas-microsoft-com:office:word" xmlns:w="http://schemas.openxmlformats.org/wordprocessingml/2006/main" xmlns:w14="http://schemas.microsoft.com/office/word/2010/wordml" xmlns:w15="http://schemas.microsoft.com/office/word/2012/wordml" xmlns:w16cex="http://schemas.microsoft.com/office/word/2018/wordml/cex" xmlns:w16cid="http://schemas.microsoft.com/office/word/2016/wordml/cid" xmlns:w16="http://schemas.microsoft.com/office/word/2018/wordml" xmlns:w16sdtdh="http://schemas.microsoft.com/office/word/2020/wordml/sdtdatahash" xmlns:w16se="http://schemas.microsoft.com/office/word/2015/wordml/symex" xmlns:wpg="http://schemas.microsoft.com/office/word/2010/wordprocessingGroup" xmlns:wpi="http://schemas.microsoft.com/office/word/2010/wordprocessingInk" xmlns:wne="http://schemas.microsoft.com/office/word/2006/wordml" xmlns:wps="http://schemas.microsoft.com/office/word/2010/wordprocessingShape" mc:Ignorable="w14 w15 w16se w16cid w16 w16cex w16sdtdh wp14">
+  <w16cid:commentId w16cid:paraId="57F93D8E" w16cid:durableId="265DF059"/>
+</w16cid:commentsIds>
 </file>
 
 <file path=word/endnotes.xml><?xml version="1.0" encoding="utf-8"?>
@@ -18444,7 +19336,10 @@
         <w:footnoteRef/>
       </w:r>
       <w:r>
-        <w:t xml:space="preserve"> Kim Sang</w:t>
+        <w:t xml:space="preserve"> </w:t>
+      </w:r>
+      <w:r>
+        <w:t>Kim Sang</w:t>
       </w:r>
       <w:r>
         <w:rPr>
@@ -18933,7 +19828,10 @@
         <w:footnoteRef/>
       </w:r>
       <w:r>
-        <w:t xml:space="preserve"> Kim</w:t>
+        <w:t xml:space="preserve"> </w:t>
+      </w:r>
+      <w:r>
+        <w:t>Kim</w:t>
       </w:r>
       <w:r>
         <w:rPr>
@@ -19271,7 +20169,10 @@
         <w:footnoteRef/>
       </w:r>
       <w:r>
-        <w:t xml:space="preserve"> Kim</w:t>
+        <w:t xml:space="preserve"> </w:t>
+      </w:r>
+      <w:r>
+        <w:t>Kim</w:t>
       </w:r>
       <w:r>
         <w:rPr>
@@ -19629,7 +20530,10 @@
         <w:footnoteRef/>
       </w:r>
       <w:r>
-        <w:t xml:space="preserve"> Amelinda Tjandra Dewi</w:t>
+        <w:t xml:space="preserve"> </w:t>
+      </w:r>
+      <w:r>
+        <w:t>Amelinda Tjandra Dewi</w:t>
       </w:r>
       <w:r>
         <w:rPr>
@@ -19716,19 +20620,7 @@
         <w:rPr>
           <w:lang w:val="en-US"/>
         </w:rPr>
-        <w:t>.</w:t>
-      </w:r>
-      <w:r>
-        <w:rPr>
-          <w:lang w:val="en-US"/>
-        </w:rPr>
-        <w:t xml:space="preserve"> (Surabaya:2018)</w:t>
-      </w:r>
-      <w:r>
-        <w:rPr>
-          <w:lang w:val="en-US"/>
-        </w:rPr>
-        <w:t>.</w:t>
+        <w:t>. (Surabaya:2018).</w:t>
       </w:r>
     </w:p>
   </w:footnote>
@@ -19753,19 +20645,69 @@
         <w:rPr>
           <w:lang w:val="en-US"/>
         </w:rPr>
-        <w:t xml:space="preserve">CNN Indonesia, </w:t>
-      </w:r>
-      <w:r>
-        <w:rPr>
-          <w:i/>
-          <w:iCs/>
-          <w:lang w:val="en-US"/>
-        </w:rPr>
-        <w:t>https://www.CNNIndonesia.com</w:t>
+        <w:t>Ibid</w:t>
       </w:r>
     </w:p>
   </w:footnote>
   <w:footnote w:id="15">
+    <w:p>
+      <w:pPr>
+        <w:pStyle w:val="FootnoteText"/>
+        <w:rPr>
+          <w:lang w:val="en-US"/>
+        </w:rPr>
+      </w:pPr>
+      <w:r>
+        <w:rPr>
+          <w:rStyle w:val="FootnoteReference"/>
+        </w:rPr>
+        <w:footnoteRef/>
+      </w:r>
+      <w:r>
+        <w:t xml:space="preserve"> </w:t>
+      </w:r>
+      <w:r>
+        <w:rPr>
+          <w:lang w:val="en-US"/>
+        </w:rPr>
+        <w:t>Ibid</w:t>
+      </w:r>
+    </w:p>
+  </w:footnote>
+  <w:footnote w:id="16">
+    <w:p>
+      <w:pPr>
+        <w:pStyle w:val="FootnoteText"/>
+        <w:rPr>
+          <w:lang w:val="en-US"/>
+        </w:rPr>
+      </w:pPr>
+      <w:r>
+        <w:rPr>
+          <w:rStyle w:val="FootnoteReference"/>
+        </w:rPr>
+        <w:footnoteRef/>
+      </w:r>
+      <w:r>
+        <w:t xml:space="preserve"> </w:t>
+      </w:r>
+      <w:r>
+        <w:rPr>
+          <w:lang w:val="en-US"/>
+        </w:rPr>
+        <w:t xml:space="preserve">CNN Indonesia, </w:t>
+      </w:r>
+      <w:r>
+        <w:rPr>
+          <w:i/>
+          <w:iCs/>
+          <w:lang w:val="en-US"/>
+        </w:rPr>
+        <w:t>https://www.CNNIndonesia.com</w:t>
+      </w:r>
+    </w:p>
+  </w:footnote>
+  <w:footnote w:id="17">
     <w:p>
       <w:pPr>
         <w:pStyle w:val="FootnoteText"/>
@@ -21977,6 +22919,14 @@
     </w:lvlOverride>
   </w:num>
 </w:numbering>
+</file>
+
+<file path=word/people.xml><?xml version="1.0" encoding="utf-8"?>
+<w15:people xmlns:wpc="http://schemas.microsoft.com/office/word/2010/wordprocessingCanvas" xmlns:cx="http://schemas.microsoft.com/office/drawing/2014/chartex" xmlns:cx1="http://schemas.microsoft.com/office/drawing/2015/9/8/chartex" xmlns:cx2="http://schemas.microsoft.com/office/drawing/2015/10/21/chartex" xmlns:cx3="http://schemas.microsoft.com/office/drawing/2016/5/9/chartex" xmlns:cx4="http://schemas.microsoft.com/office/drawing/2016/5/10/chartex" xmlns:cx5="http://schemas.microsoft.com/office/drawing/2016/5/11/chartex" xmlns:cx6="http://schemas.microsoft.com/office/drawing/2016/5/12/chartex" xmlns:cx7="http://schemas.microsoft.com/office/drawing/2016/5/13/chartex" xmlns:cx8="http://schemas.microsoft.com/office/drawing/2016/5/14/chartex" xmlns:mc="http://schemas.openxmlformats.org/markup-compatibility/2006" xmlns:aink="http://schemas.microsoft.com/office/drawing/2016/ink" xmlns:am3d="http://schemas.microsoft.com/office/drawing/2017/model3d" xmlns:o="urn:schemas-microsoft-com:office:office" xmlns:r="http://schemas.openxmlformats.org/officeDocument/2006/relationships" xmlns:m="http://schemas.openxmlformats.org/officeDocument/2006/math" xmlns:v="urn:schemas-microsoft-com:vml" xmlns:wp14="http://schemas.microsoft.com/office/word/2010/wordprocessingDrawing" xmlns:wp="http://schemas.openxmlformats.org/drawingml/2006/wordprocessingDrawing" xmlns:w10="urn:schemas-microsoft-com:office:word" xmlns:w="http://schemas.openxmlformats.org/wordprocessingml/2006/main" xmlns:w14="http://schemas.microsoft.com/office/word/2010/wordml" xmlns:w15="http://schemas.microsoft.com/office/word/2012/wordml" xmlns:w16cex="http://schemas.microsoft.com/office/word/2018/wordml/cex" xmlns:w16cid="http://schemas.microsoft.com/office/word/2016/wordml/cid" xmlns:w16="http://schemas.microsoft.com/office/word/2018/wordml" xmlns:w16sdtdh="http://schemas.microsoft.com/office/word/2020/wordml/sdtdatahash" xmlns:w16se="http://schemas.microsoft.com/office/word/2015/wordml/symex" xmlns:wpg="http://schemas.microsoft.com/office/word/2010/wordprocessingGroup" xmlns:wpi="http://schemas.microsoft.com/office/word/2010/wordprocessingInk" xmlns:wne="http://schemas.microsoft.com/office/word/2006/wordml" xmlns:wps="http://schemas.microsoft.com/office/word/2010/wordprocessingShape" mc:Ignorable="w14 w15 w16se w16cid w16 w16cex w16sdtdh wp14">
+  <w15:person w15:author="Nicole V">
+    <w15:presenceInfo w15:providerId="Windows Live" w15:userId="ada5e05f6723692b"/>
+  </w15:person>
+</w15:people>
 </file>
 
 <file path=word/styles.xml><?xml version="1.0" encoding="utf-8"?>

</xml_diff>

<commit_message>
revisi korektor pak kevin 1
</commit_message>
<xml_diff>
--- a/10. Bab III - Nested NER dalam Bahasa Indonesia.docx
+++ b/10. Bab III - Nested NER dalam Bahasa Indonesia.docx
@@ -29,6 +29,10 @@
     <w:p>
       <w:pPr>
         <w:pStyle w:val="STTSBlankSpace"/>
+        <w:rPr>
+          <w:sz w:val="32"/>
+          <w:szCs w:val="32"/>
+        </w:rPr>
       </w:pPr>
     </w:p>
     <w:p>
@@ -18887,6 +18891,9 @@
       <w:headerReference w:type="default" r:id="rId23"/>
       <w:footerReference w:type="default" r:id="rId24"/>
       <w:footerReference w:type="first" r:id="rId25"/>
+      <w:footnotePr>
+        <w:numStart w:val="22"/>
+      </w:footnotePr>
       <w:pgSz w:w="11907" w:h="16840" w:code="9"/>
       <w:pgMar w:top="2268" w:right="1701" w:bottom="1701" w:left="2268" w:header="1418" w:footer="851" w:gutter="0"/>
       <w:pgNumType w:start="38"/>
@@ -18914,47 +18921,11 @@
         </w:rPr>
         <w:annotationRef/>
       </w:r>
-      <w:proofErr w:type="spellStart"/>
-      <w:r>
-        <w:rPr>
-          <w:lang w:val="en-US"/>
-        </w:rPr>
-        <w:t>Poin</w:t>
-      </w:r>
-      <w:proofErr w:type="spellEnd"/>
-      <w:r>
-        <w:rPr>
-          <w:lang w:val="en-US"/>
-        </w:rPr>
-        <w:t xml:space="preserve"> </w:t>
-      </w:r>
-      <w:proofErr w:type="spellStart"/>
-      <w:r>
-        <w:rPr>
-          <w:lang w:val="en-US"/>
-        </w:rPr>
-        <w:t>Revisi</w:t>
-      </w:r>
-      <w:proofErr w:type="spellEnd"/>
-      <w:r>
-        <w:rPr>
-          <w:lang w:val="en-US"/>
-        </w:rPr>
-        <w:t xml:space="preserve"> Bu Esther </w:t>
-      </w:r>
-      <w:proofErr w:type="spellStart"/>
-      <w:r>
-        <w:rPr>
-          <w:lang w:val="en-US"/>
-        </w:rPr>
-        <w:t>Nomor</w:t>
-      </w:r>
-      <w:proofErr w:type="spellEnd"/>
-      <w:r>
-        <w:rPr>
-          <w:lang w:val="en-US"/>
-        </w:rPr>
-        <w:t xml:space="preserve"> 1</w:t>
+      <w:r>
+        <w:rPr>
+          <w:lang w:val="en-US"/>
+        </w:rPr>
+        <w:t>Poin Revisi Bu Esther Nomor 1</w:t>
       </w:r>
     </w:p>
   </w:comment>

</xml_diff>

<commit_message>
revisi selesai, belum konsul, belum gabungin terbaru
</commit_message>
<xml_diff>
--- a/10. Bab III - Nested NER dalam Bahasa Indonesia.docx
+++ b/10. Bab III - Nested NER dalam Bahasa Indonesia.docx
@@ -19236,10 +19236,7 @@
         <w:footnoteRef/>
       </w:r>
       <w:r>
-        <w:t xml:space="preserve"> </w:t>
-      </w:r>
-      <w:r>
-        <w:t>Kim Sang</w:t>
+        <w:t xml:space="preserve"> Kim Sang</w:t>
       </w:r>
       <w:r>
         <w:rPr>
@@ -19728,10 +19725,7 @@
         <w:footnoteRef/>
       </w:r>
       <w:r>
-        <w:t xml:space="preserve"> </w:t>
-      </w:r>
-      <w:r>
-        <w:t>Kim</w:t>
+        <w:t xml:space="preserve"> Kim</w:t>
       </w:r>
       <w:r>
         <w:rPr>
@@ -20044,7 +20038,45 @@
         <w:t xml:space="preserve">7, </w:t>
       </w:r>
       <w:r>
+        <w:rPr>
+          <w:lang w:val="en-US"/>
+        </w:rPr>
+        <w:t>(</w:t>
+      </w:r>
+      <w:r>
         <w:t>https://tac.nist.gov/2017/index.html</w:t>
+      </w:r>
+      <w:r>
+        <w:rPr>
+          <w:lang w:val="en-US"/>
+        </w:rPr>
+        <w:t xml:space="preserve">, </w:t>
+      </w:r>
+      <w:proofErr w:type="spellStart"/>
+      <w:r>
+        <w:rPr>
+          <w:lang w:val="en-US"/>
+        </w:rPr>
+        <w:t>diakses</w:t>
+      </w:r>
+      <w:proofErr w:type="spellEnd"/>
+      <w:r>
+        <w:rPr>
+          <w:lang w:val="en-US"/>
+        </w:rPr>
+        <w:t xml:space="preserve"> pada </w:t>
+      </w:r>
+      <w:r>
+        <w:rPr>
+          <w:lang w:val="en-US"/>
+        </w:rPr>
+        <w:t>24 May 2022</w:t>
+      </w:r>
+      <w:r>
+        <w:rPr>
+          <w:lang w:val="en-US"/>
+        </w:rPr>
+        <w:t>)</w:t>
       </w:r>
       <w:r>
         <w:rPr>
@@ -20430,10 +20462,7 @@
         <w:footnoteRef/>
       </w:r>
       <w:r>
-        <w:t xml:space="preserve"> </w:t>
-      </w:r>
-      <w:r>
-        <w:t>Amelinda Tjandra Dewi</w:t>
+        <w:t xml:space="preserve"> Amelinda Tjandra Dewi</w:t>
       </w:r>
       <w:r>
         <w:rPr>
@@ -20599,11 +20628,59 @@
       </w:r>
       <w:r>
         <w:rPr>
-          <w:i/>
-          <w:iCs/>
+          <w:lang w:val="en-US"/>
+        </w:rPr>
+        <w:t>(</w:t>
+      </w:r>
+      <w:r>
+        <w:rPr>
           <w:lang w:val="en-US"/>
         </w:rPr>
         <w:t>https://www.CNNIndonesia.com</w:t>
+      </w:r>
+      <w:r>
+        <w:rPr>
+          <w:lang w:val="en-US"/>
+        </w:rPr>
+        <w:t xml:space="preserve">, </w:t>
+      </w:r>
+      <w:proofErr w:type="spellStart"/>
+      <w:r>
+        <w:rPr>
+          <w:lang w:val="en-US"/>
+        </w:rPr>
+        <w:t>diakses</w:t>
+      </w:r>
+      <w:proofErr w:type="spellEnd"/>
+      <w:r>
+        <w:rPr>
+          <w:lang w:val="en-US"/>
+        </w:rPr>
+        <w:t xml:space="preserve"> pada </w:t>
+      </w:r>
+      <w:r>
+        <w:rPr>
+          <w:lang w:val="en-US"/>
+        </w:rPr>
+        <w:t>17 M</w:t>
+      </w:r>
+      <w:r>
+        <w:rPr>
+          <w:lang w:val="en-US"/>
+        </w:rPr>
+        <w:t>ei</w:t>
+      </w:r>
+      <w:r>
+        <w:rPr>
+          <w:lang w:val="en-US"/>
+        </w:rPr>
+        <w:t xml:space="preserve"> 2022</w:t>
+      </w:r>
+      <w:r>
+        <w:rPr>
+          <w:lang w:val="en-US"/>
+        </w:rPr>
+        <w:t>)</w:t>
       </w:r>
     </w:p>
   </w:footnote>
@@ -20640,10 +20717,32 @@
       </w:r>
       <w:r>
         <w:rPr>
-          <w:i/>
-          <w:iCs/>
-        </w:rPr>
+          <w:lang w:val="en-US"/>
+        </w:rPr>
+        <w:t>(</w:t>
+      </w:r>
+      <w:r>
         <w:t>https://www.liputan6.com</w:t>
+      </w:r>
+      <w:r>
+        <w:rPr>
+          <w:lang w:val="en-US"/>
+        </w:rPr>
+        <w:t xml:space="preserve">, </w:t>
+      </w:r>
+      <w:proofErr w:type="spellStart"/>
+      <w:r>
+        <w:rPr>
+          <w:lang w:val="en-US"/>
+        </w:rPr>
+        <w:t>diakses</w:t>
+      </w:r>
+      <w:proofErr w:type="spellEnd"/>
+      <w:r>
+        <w:rPr>
+          <w:lang w:val="en-US"/>
+        </w:rPr>
+        <w:t xml:space="preserve"> pada 17 Mei 2022)</w:t>
       </w:r>
     </w:p>
   </w:footnote>

</xml_diff>